<commit_message>
update doc for Test/dynam/contact01.test, it has running infor
</commit_message>
<xml_diff>
--- a/1st_case_samcef.docx
+++ b/1st_case_samcef.docx
@@ -866,7 +866,7 @@
             <v:shape id="_x0000_i1025" type="#_x0000_t75" style="width:76.85pt;height:55.9pt" o:ole="">
               <v:imagedata r:id="rId10" o:title=""/>
             </v:shape>
-            <o:OLEObject Type="Embed" ProgID="Package" ShapeID="_x0000_i1025" DrawAspect="Icon" ObjectID="_1660414282" r:id="rId11"/>
+            <o:OLEObject Type="Embed" ProgID="Package" ShapeID="_x0000_i1025" DrawAspect="Icon" ObjectID="_1661604803" r:id="rId11"/>
           </w:object>
         </w:r>
       </w:ins>
@@ -1014,7 +1014,7 @@
             <v:shape id="_x0000_i1026" type="#_x0000_t75" style="width:76.85pt;height:55.9pt" o:ole="">
               <v:imagedata r:id="rId15" o:title=""/>
             </v:shape>
-            <o:OLEObject Type="Embed" ProgID="Package" ShapeID="_x0000_i1026" DrawAspect="Icon" ObjectID="_1660414283" r:id="rId16"/>
+            <o:OLEObject Type="Embed" ProgID="Package" ShapeID="_x0000_i1026" DrawAspect="Icon" ObjectID="_1661604804" r:id="rId16"/>
           </w:object>
         </w:r>
       </w:ins>
@@ -1051,13 +1051,11 @@
         </w:rPr>
       </w:pPr>
       <w:proofErr w:type="spellStart"/>
-      <w:proofErr w:type="gramStart"/>
       <w:ins w:id="30" w:author="Hu, Thomas (DI SW STS R&amp;D SIM QA SHG)" w:date="2020-03-19T12:06:00Z">
         <w:r>
           <w:t>rc:robust</w:t>
         </w:r>
         <w:proofErr w:type="spellEnd"/>
-        <w:proofErr w:type="gramEnd"/>
         <w:r>
           <w:t xml:space="preserve"> copy</w:t>
         </w:r>
@@ -1122,7 +1120,7 @@
             <v:shape id="_x0000_i1027" type="#_x0000_t75" style="width:76.85pt;height:55.9pt" o:ole="">
               <v:imagedata r:id="rId17" o:title=""/>
             </v:shape>
-            <o:OLEObject Type="Embed" ProgID="Package" ShapeID="_x0000_i1027" DrawAspect="Icon" ObjectID="_1660414284" r:id="rId18"/>
+            <o:OLEObject Type="Embed" ProgID="Package" ShapeID="_x0000_i1027" DrawAspect="Icon" ObjectID="_1661604805" r:id="rId18"/>
           </w:object>
         </w:r>
       </w:ins>
@@ -1132,7 +1130,7 @@
             <v:shape id="_x0000_i1028" type="#_x0000_t75" style="width:76.85pt;height:55.9pt" o:ole="">
               <v:imagedata r:id="rId19" o:title=""/>
             </v:shape>
-            <o:OLEObject Type="Embed" ProgID="Package" ShapeID="_x0000_i1028" DrawAspect="Icon" ObjectID="_1660414285" r:id="rId20"/>
+            <o:OLEObject Type="Embed" ProgID="Package" ShapeID="_x0000_i1028" DrawAspect="Icon" ObjectID="_1661604806" r:id="rId20"/>
           </w:object>
         </w:r>
       </w:ins>
@@ -1190,7 +1188,7 @@
             <w10:borderbottom type="single" width="4"/>
             <w10:borderright type="single" width="4"/>
           </v:shape>
-          <o:OLEObject Type="Embed" ProgID="Package" ShapeID="_x0000_i1029" DrawAspect="Icon" ObjectID="_1660414286" r:id="rId22"/>
+          <o:OLEObject Type="Embed" ProgID="Package" ShapeID="_x0000_i1029" DrawAspect="Icon" ObjectID="_1661604807" r:id="rId22"/>
         </w:object>
       </w:r>
       <w:ins w:id="39" w:author="Hu, Thomas (DI SW STS R&amp;D SIM QA SHG)" w:date="2020-02-07T20:22:00Z">
@@ -1203,7 +1201,7 @@
               <w10:borderbottom type="single" width="4" shadow="t"/>
               <w10:borderright type="single" width="4" shadow="t"/>
             </v:shape>
-            <o:OLEObject Type="Embed" ProgID="Package" ShapeID="_x0000_i1030" DrawAspect="Icon" ObjectID="_1660414287" r:id="rId24"/>
+            <o:OLEObject Type="Embed" ProgID="Package" ShapeID="_x0000_i1030" DrawAspect="Icon" ObjectID="_1661604808" r:id="rId24"/>
           </w:object>
         </w:r>
       </w:ins>
@@ -1260,12 +1258,10 @@
           <w:t>export SHELL=/bin/</w:t>
         </w:r>
         <w:proofErr w:type="spellStart"/>
-        <w:proofErr w:type="gramStart"/>
         <w:r>
           <w:t>csh;exec</w:t>
         </w:r>
         <w:proofErr w:type="spellEnd"/>
-        <w:proofErr w:type="gramEnd"/>
         <w:r>
           <w:t xml:space="preserve"> </w:t>
         </w:r>
@@ -1401,13 +1397,11 @@
         </w:r>
       </w:ins>
       <w:proofErr w:type="spellStart"/>
-      <w:proofErr w:type="gramStart"/>
       <w:ins w:id="49" w:author="Hu, Thomas (DI SW STS R&amp;D SIM QA SHG)" w:date="2020-02-07T20:12:00Z">
         <w:r>
           <w:t>HD.Help</w:t>
         </w:r>
         <w:proofErr w:type="spellEnd"/>
-        <w:proofErr w:type="gramEnd"/>
         <w:r>
           <w:t>-desk.</w:t>
         </w:r>
@@ -2338,29 +2332,7 @@
             <w:sz w:val="18"/>
             <w:szCs w:val="18"/>
           </w:rPr>
-          <w:t>") | cut -</w:t>
-        </w:r>
-        <w:proofErr w:type="gramStart"/>
-        <w:r>
-          <w:rPr>
-            <w:rFonts w:ascii="Courier New" w:hAnsi="Courier New" w:cs="Courier New"/>
-            <w:b/>
-            <w:bCs/>
-            <w:sz w:val="18"/>
-            <w:szCs w:val="18"/>
-          </w:rPr>
-          <w:t>d :</w:t>
-        </w:r>
-        <w:proofErr w:type="gramEnd"/>
-        <w:r>
-          <w:rPr>
-            <w:rFonts w:ascii="Courier New" w:hAnsi="Courier New" w:cs="Courier New"/>
-            <w:b/>
-            <w:bCs/>
-            <w:sz w:val="18"/>
-            <w:szCs w:val="18"/>
-          </w:rPr>
-          <w:t xml:space="preserve"> -f 1 | sort -u | cut -d / -f 6</w:t>
+          <w:t>") | cut -d : -f 1 | sort -u | cut -d / -f 6</w:t>
         </w:r>
       </w:ins>
     </w:p>
@@ -2458,15 +2430,7 @@
       </w:pPr>
       <w:ins w:id="69" w:author="Hu, Thomas (DI SW STS R&amp;D SIM QA SHG)" w:date="2020-03-27T13:27:00Z">
         <w:r>
-          <w:t>                -</w:t>
-        </w:r>
-        <w:proofErr w:type="gramStart"/>
-        <w:r>
-          <w:t>d :</w:t>
-        </w:r>
-        <w:proofErr w:type="gramEnd"/>
-        <w:r>
-          <w:t>  separated by colon</w:t>
+          <w:t>                -d :  separated by colon</w:t>
         </w:r>
       </w:ins>
     </w:p>
@@ -2526,15 +2490,7 @@
       </w:pPr>
       <w:ins w:id="79" w:author="Hu, Thomas (DI SW STS R&amp;D SIM QA SHG)" w:date="2020-03-27T13:27:00Z">
         <w:r>
-          <w:t xml:space="preserve">                -d </w:t>
-        </w:r>
-        <w:proofErr w:type="gramStart"/>
-        <w:r>
-          <w:t>/  separated</w:t>
-        </w:r>
-        <w:proofErr w:type="gramEnd"/>
-        <w:r>
-          <w:t xml:space="preserve"> by slash</w:t>
+          <w:t>                -d /  separated by slash</w:t>
         </w:r>
       </w:ins>
     </w:p>
@@ -2876,124 +2832,131 @@
       </w:r>
       <w:proofErr w:type="spellEnd"/>
       <w:r>
-        <w:t xml:space="preserve"> /k cd /d $(CURRENT_DIRECTORY) &amp;&amp;</w:t>
-      </w:r>
-      <w:proofErr w:type="gramStart"/>
+        <w:t xml:space="preserve"> /k cd /d $(CURRENT_DIRECTORY) &amp;&amp; </w:t>
+      </w:r>
       <w:r>
         <w:t xml:space="preserve"> </w:t>
       </w:r>
       <w:r>
+        <w:t xml:space="preserve"> (echo input &amp;&amp; echo .fin 1)| D:\workdir\prod\samcef\v99\exec\64-i8-release\samcef.cmd  </w:t>
+      </w:r>
+      <w:proofErr w:type="spellStart"/>
+      <w:r>
+        <w:t>ba,me</w:t>
+      </w:r>
+      <w:proofErr w:type="spellEnd"/>
+      <w:r>
+        <w:t xml:space="preserve"> $(FILE_NAME)</w:t>
+      </w:r>
+    </w:p>
+    <w:p/>
+    <w:p>
+      <w:proofErr w:type="spellStart"/>
+      <w:r>
+        <w:t>cmd</w:t>
+      </w:r>
+      <w:proofErr w:type="spellEnd"/>
+      <w:r>
+        <w:t xml:space="preserve"> /k cd /d $(CURRENT_DIRECTORY) &amp;&amp; </w:t>
+      </w:r>
+      <w:proofErr w:type="spellStart"/>
+      <w:r>
+        <w:t>nv</w:t>
+      </w:r>
+      <w:proofErr w:type="spellEnd"/>
+      <w:r>
+        <w:t xml:space="preserve"> 99 &amp;&amp; (echo input &amp;&amp; echo .fin 1)| </w:t>
+      </w:r>
+      <w:proofErr w:type="spellStart"/>
+      <w:r>
+        <w:t>sam</w:t>
+      </w:r>
+      <w:proofErr w:type="spellEnd"/>
+      <w:r>
+        <w:t xml:space="preserve">  </w:t>
+      </w:r>
+      <w:proofErr w:type="spellStart"/>
+      <w:r>
+        <w:t>ba,me</w:t>
+      </w:r>
+      <w:proofErr w:type="spellEnd"/>
+      <w:r>
+        <w:t xml:space="preserve"> $(FILE_NAME)</w:t>
+      </w:r>
+    </w:p>
+    <w:p>
+      <w:pPr>
+        <w:rPr>
+          <w:ins w:id="117" w:author="Hu, Thomas (DI SW STS R&amp;D SIM QA SHG)" w:date="2020-03-27T13:27:00Z"/>
+        </w:rPr>
+      </w:pPr>
+      <w:proofErr w:type="spellStart"/>
+      <w:r>
+        <w:t>cmd</w:t>
+      </w:r>
+      <w:proofErr w:type="spellEnd"/>
+      <w:r>
+        <w:t xml:space="preserve"> /k cd /d $(CURRENT_DIRECTORY) &amp;&amp; </w:t>
+      </w:r>
+      <w:proofErr w:type="spellStart"/>
+      <w:r>
+        <w:t>nv</w:t>
+      </w:r>
+      <w:proofErr w:type="spellEnd"/>
+      <w:r>
+        <w:t xml:space="preserve"> 99 &amp;&amp; (echo input &amp;&amp; echo .fin 1)| </w:t>
+      </w:r>
+      <w:proofErr w:type="spellStart"/>
+      <w:r>
+        <w:t>sam</w:t>
+      </w:r>
+      <w:proofErr w:type="spellEnd"/>
+      <w:r>
+        <w:t xml:space="preserve">  </w:t>
+      </w:r>
+      <w:proofErr w:type="spellStart"/>
+      <w:r>
+        <w:t>ba,as</w:t>
+      </w:r>
+      <w:proofErr w:type="spellEnd"/>
+      <w:r>
+        <w:t xml:space="preserve"> $(FILE_NAME)</w:t>
+      </w:r>
+    </w:p>
+    <w:p/>
+    <w:p>
+      <w:proofErr w:type="spellStart"/>
+      <w:r>
+        <w:t>ll</w:t>
+      </w:r>
+      <w:proofErr w:type="spellEnd"/>
+      <w:r>
         <w:t xml:space="preserve"> </w:t>
       </w:r>
       <w:r>
-        <w:t xml:space="preserve"> (</w:t>
-      </w:r>
-      <w:proofErr w:type="gramEnd"/>
-      <w:r>
-        <w:t xml:space="preserve">echo input &amp;&amp; echo .fin 1)| D:\workdir\prod\samcef\v99\exec\64-i8-release\samcef.cmd  </w:t>
+        <w:t>/samsrc2/</w:t>
       </w:r>
       <w:proofErr w:type="spellStart"/>
       <w:r>
-        <w:t>ba,me</w:t>
+        <w:t>ktest</w:t>
       </w:r>
       <w:proofErr w:type="spellEnd"/>
       <w:r>
-        <w:t xml:space="preserve"> $(FILE_NAME)</w:t>
-      </w:r>
+        <w:t>/Tests/</w:t>
+      </w:r>
+      <w:proofErr w:type="spellStart"/>
+      <w:r>
+        <w:t>dynam</w:t>
+      </w:r>
+      <w:proofErr w:type="spellEnd"/>
+      <w:r>
+        <w:t>/contact01.test</w:t>
+      </w:r>
+      <w:bookmarkStart w:id="118" w:name="_GoBack"/>
+      <w:bookmarkEnd w:id="118"/>
     </w:p>
     <w:p/>
     <w:p>
-      <w:proofErr w:type="spellStart"/>
-      <w:r>
-        <w:t>cmd</w:t>
-      </w:r>
-      <w:proofErr w:type="spellEnd"/>
-      <w:r>
-        <w:t xml:space="preserve"> /k cd /d $(CURRENT_DIRECTORY) &amp;&amp; </w:t>
-      </w:r>
-      <w:proofErr w:type="spellStart"/>
-      <w:r>
-        <w:t>nv</w:t>
-      </w:r>
-      <w:proofErr w:type="spellEnd"/>
-      <w:r>
-        <w:t xml:space="preserve"> 99 &amp;&amp; (echo input &amp;&amp; </w:t>
-      </w:r>
-      <w:proofErr w:type="gramStart"/>
-      <w:r>
-        <w:t>echo .fin</w:t>
-      </w:r>
-      <w:proofErr w:type="gramEnd"/>
-      <w:r>
-        <w:t xml:space="preserve"> 1)| </w:t>
-      </w:r>
-      <w:proofErr w:type="spellStart"/>
-      <w:r>
-        <w:t>sam</w:t>
-      </w:r>
-      <w:proofErr w:type="spellEnd"/>
-      <w:r>
-        <w:t xml:space="preserve">  </w:t>
-      </w:r>
-      <w:proofErr w:type="spellStart"/>
-      <w:r>
-        <w:t>ba,me</w:t>
-      </w:r>
-      <w:proofErr w:type="spellEnd"/>
-      <w:r>
-        <w:t xml:space="preserve"> $(FILE_NAME)</w:t>
-      </w:r>
-    </w:p>
-    <w:p>
-      <w:pPr>
-        <w:rPr>
-          <w:ins w:id="117" w:author="Hu, Thomas (DI SW STS R&amp;D SIM QA SHG)" w:date="2020-03-27T13:27:00Z"/>
-        </w:rPr>
-      </w:pPr>
-      <w:proofErr w:type="spellStart"/>
-      <w:r>
-        <w:t>cmd</w:t>
-      </w:r>
-      <w:proofErr w:type="spellEnd"/>
-      <w:r>
-        <w:t xml:space="preserve"> /k cd /d $(CURRENT_DIRECTORY) &amp;&amp; </w:t>
-      </w:r>
-      <w:proofErr w:type="spellStart"/>
-      <w:r>
-        <w:t>nv</w:t>
-      </w:r>
-      <w:proofErr w:type="spellEnd"/>
-      <w:r>
-        <w:t xml:space="preserve"> 99 &amp;&amp; (echo input &amp;&amp; </w:t>
-      </w:r>
-      <w:proofErr w:type="gramStart"/>
-      <w:r>
-        <w:t>echo .fin</w:t>
-      </w:r>
-      <w:proofErr w:type="gramEnd"/>
-      <w:r>
-        <w:t xml:space="preserve"> 1)| </w:t>
-      </w:r>
-      <w:proofErr w:type="spellStart"/>
-      <w:r>
-        <w:t>sam</w:t>
-      </w:r>
-      <w:proofErr w:type="spellEnd"/>
-      <w:r>
-        <w:t xml:space="preserve">  </w:t>
-      </w:r>
-      <w:proofErr w:type="spellStart"/>
-      <w:r>
-        <w:t>ba,as</w:t>
-      </w:r>
-      <w:proofErr w:type="spellEnd"/>
-      <w:r>
-        <w:t xml:space="preserve"> $(FILE_NAME)</w:t>
-      </w:r>
-    </w:p>
-    <w:p/>
-    <w:p/>
-    <w:p>
       <w:r>
         <w:t>From Christophe</w:t>
       </w:r>
@@ -3005,15 +2968,7 @@
     </w:p>
     <w:p>
       <w:r>
-        <w:t xml:space="preserve">I requested an account for the 3 of you on our development Linux machine in Liege (LGLI6S03) </w:t>
-      </w:r>
-      <w:proofErr w:type="gramStart"/>
-      <w:r>
-        <w:t>similar to</w:t>
-      </w:r>
-      <w:proofErr w:type="gramEnd"/>
-      <w:r>
-        <w:t xml:space="preserve"> what I did for part of Logan’s team. According to IT, everything should be up and running.</w:t>
+        <w:t>I requested an account for the 3 of you on our development Linux machine in Liege (LGLI6S03) similar to what I did for part of Logan’s team. According to IT, everything should be up and running.</w:t>
       </w:r>
     </w:p>
     <w:p>
@@ -3822,23 +3777,8 @@
           <w:color w:val="4472C4"/>
           <w:highlight w:val="yellow"/>
         </w:rPr>
-        <w:t xml:space="preserve">Once done, let me know because I need to copy each user’s private key to one of our </w:t>
-      </w:r>
-      <w:proofErr w:type="gramStart"/>
-      <w:r>
-        <w:rPr>
-          <w:color w:val="4472C4"/>
-          <w:highlight w:val="yellow"/>
-        </w:rPr>
-        <w:t>file</w:t>
-      </w:r>
-      <w:proofErr w:type="gramEnd"/>
-      <w:r>
-        <w:rPr>
-          <w:color w:val="4472C4"/>
-          <w:highlight w:val="yellow"/>
-        </w:rPr>
-        <w:t xml:space="preserve"> to grant you more privilege.</w:t>
+        <w:lastRenderedPageBreak/>
+        <w:t>Once done, let me know because I need to copy each user’s private key to one of our file to grant you more privilege.</w:t>
       </w:r>
     </w:p>
     <w:p/>
@@ -3915,11 +3855,11 @@
           <w:b/>
         </w:rPr>
       </w:pPr>
-      <w:bookmarkStart w:id="118" w:name="_Hlk22126291"/>
+      <w:bookmarkStart w:id="119" w:name="_Hlk22126291"/>
       <w:r>
         <w:br w:type="page"/>
       </w:r>
-      <w:bookmarkEnd w:id="118"/>
+      <w:bookmarkEnd w:id="119"/>
       <w:r>
         <w:rPr>
           <w:b/>
@@ -4034,7 +3974,7 @@
           <v:shape id="_x0000_i1031" type="#_x0000_t75" style="width:76.85pt;height:55.9pt" o:ole="">
             <v:imagedata r:id="rId27" o:title=""/>
           </v:shape>
-          <o:OLEObject Type="Embed" ProgID="Package" ShapeID="_x0000_i1031" DrawAspect="Icon" ObjectID="_1660414288" r:id="rId28"/>
+          <o:OLEObject Type="Embed" ProgID="Package" ShapeID="_x0000_i1031" DrawAspect="Icon" ObjectID="_1661604809" r:id="rId28"/>
         </w:object>
       </w:r>
     </w:p>
@@ -7619,7 +7559,7 @@
           <v:shape id="_x0000_i1032" type="#_x0000_t75" style="width:82.2pt;height:57.5pt" o:ole="">
             <v:imagedata r:id="rId33" o:title=""/>
           </v:shape>
-          <o:OLEObject Type="Embed" ProgID="Package" ShapeID="_x0000_i1032" DrawAspect="Icon" ObjectID="_1660414289" r:id="rId34"/>
+          <o:OLEObject Type="Embed" ProgID="Package" ShapeID="_x0000_i1032" DrawAspect="Icon" ObjectID="_1661604810" r:id="rId34"/>
         </w:object>
       </w:r>
       <w:r>
@@ -7632,7 +7572,7 @@
           <v:shape id="_x0000_i1033" type="#_x0000_t75" style="width:62.85pt;height:43.5pt" o:ole="">
             <v:imagedata r:id="rId35" o:title=""/>
           </v:shape>
-          <o:OLEObject Type="Embed" ProgID="Package" ShapeID="_x0000_i1033" DrawAspect="Icon" ObjectID="_1660414290" r:id="rId36"/>
+          <o:OLEObject Type="Embed" ProgID="Package" ShapeID="_x0000_i1033" DrawAspect="Icon" ObjectID="_1661604811" r:id="rId36"/>
         </w:object>
       </w:r>
     </w:p>
@@ -8589,7 +8529,7 @@
           <v:shape id="_x0000_i1034" type="#_x0000_t75" style="width:66.1pt;height:45.65pt" o:ole="">
             <v:imagedata r:id="rId39" o:title=""/>
           </v:shape>
-          <o:OLEObject Type="Embed" ProgID="Package" ShapeID="_x0000_i1034" DrawAspect="Icon" ObjectID="_1660414291" r:id="rId40"/>
+          <o:OLEObject Type="Embed" ProgID="Package" ShapeID="_x0000_i1034" DrawAspect="Icon" ObjectID="_1661604812" r:id="rId40"/>
         </w:object>
       </w:r>
     </w:p>
@@ -17300,7 +17240,7 @@
           <v:shape id="_x0000_i1035" type="#_x0000_t75" style="width:76.3pt;height:55.9pt" o:ole="">
             <v:imagedata r:id="rId71" o:title=""/>
           </v:shape>
-          <o:OLEObject Type="Embed" ProgID="Package" ShapeID="_x0000_i1035" DrawAspect="Icon" ObjectID="_1660414292" r:id="rId72"/>
+          <o:OLEObject Type="Embed" ProgID="Package" ShapeID="_x0000_i1035" DrawAspect="Icon" ObjectID="_1661604813" r:id="rId72"/>
         </w:object>
       </w:r>
       <w:r>
@@ -17311,7 +17251,7 @@
           <v:shape id="_x0000_i1036" type="#_x0000_t75" style="width:76.3pt;height:55.9pt" o:ole="">
             <v:imagedata r:id="rId73" o:title=""/>
           </v:shape>
-          <o:OLEObject Type="Embed" ProgID="Package" ShapeID="_x0000_i1036" DrawAspect="Icon" ObjectID="_1660414293" r:id="rId74"/>
+          <o:OLEObject Type="Embed" ProgID="Package" ShapeID="_x0000_i1036" DrawAspect="Icon" ObjectID="_1661604814" r:id="rId74"/>
         </w:object>
       </w:r>
     </w:p>
@@ -18380,14 +18320,6 @@
     <w:p>
       <w:pPr>
         <w:rPr>
-          <w:ins w:id="119" w:author="Hu, Thomas (DI SW STS R&amp;D SIM QA SHG)" w:date="2020-02-07T20:32:00Z"/>
-          <w:rFonts w:ascii="Courier New" w:hAnsi="Courier New" w:cs="Courier New"/>
-        </w:rPr>
-      </w:pPr>
-    </w:p>
-    <w:p>
-      <w:pPr>
-        <w:rPr>
           <w:ins w:id="120" w:author="Hu, Thomas (DI SW STS R&amp;D SIM QA SHG)" w:date="2020-02-07T20:32:00Z"/>
           <w:rFonts w:ascii="Courier New" w:hAnsi="Courier New" w:cs="Courier New"/>
         </w:rPr>
@@ -18408,7 +18340,15 @@
           <w:rFonts w:ascii="Courier New" w:hAnsi="Courier New" w:cs="Courier New"/>
         </w:rPr>
       </w:pPr>
-      <w:ins w:id="123" w:author="Hu, Thomas (DI SW STS R&amp;D SIM QA SHG)" w:date="2020-02-07T20:32:00Z">
+    </w:p>
+    <w:p>
+      <w:pPr>
+        <w:rPr>
+          <w:ins w:id="123" w:author="Hu, Thomas (DI SW STS R&amp;D SIM QA SHG)" w:date="2020-02-07T20:32:00Z"/>
+          <w:rFonts w:ascii="Courier New" w:hAnsi="Courier New" w:cs="Courier New"/>
+        </w:rPr>
+      </w:pPr>
+      <w:ins w:id="124" w:author="Hu, Thomas (DI SW STS R&amp;D SIM QA SHG)" w:date="2020-02-07T20:32:00Z">
         <w:r>
           <w:rPr>
             <w:rFonts w:ascii="Courier New" w:hAnsi="Courier New" w:cs="Courier New"/>
@@ -18420,12 +18360,12 @@
     <w:p>
       <w:pPr>
         <w:rPr>
-          <w:ins w:id="124" w:author="Hu, Thomas (DI SW STS R&amp;D SIM QA SHG)" w:date="2020-02-07T20:32:00Z"/>
+          <w:ins w:id="125" w:author="Hu, Thomas (DI SW STS R&amp;D SIM QA SHG)" w:date="2020-02-07T20:32:00Z"/>
           <w:rFonts w:ascii="Courier New" w:hAnsi="Courier New" w:cs="Courier New"/>
         </w:rPr>
       </w:pPr>
       <w:proofErr w:type="spellStart"/>
-      <w:ins w:id="125" w:author="Hu, Thomas (DI SW STS R&amp;D SIM QA SHG)" w:date="2020-02-07T20:32:00Z">
+      <w:ins w:id="126" w:author="Hu, Thomas (DI SW STS R&amp;D SIM QA SHG)" w:date="2020-02-07T20:32:00Z">
         <w:r>
           <w:rPr>
             <w:rFonts w:ascii="Courier New" w:hAnsi="Courier New" w:cs="Courier New"/>
@@ -18490,8 +18430,7 @@
         </w:rPr>
       </w:pPr>
       <w:proofErr w:type="spellStart"/>
-      <w:proofErr w:type="gramStart"/>
-      <w:ins w:id="126" w:author="Hu, Thomas (DI SW STS R&amp;D SIM QA SHG)" w:date="2020-02-07T20:33:00Z">
+      <w:ins w:id="127" w:author="Hu, Thomas (DI SW STS R&amp;D SIM QA SHG)" w:date="2020-02-07T20:33:00Z">
         <w:r>
           <w:rPr>
             <w:rFonts w:ascii="Courier New" w:hAnsi="Courier New" w:cs="Courier New"/>
@@ -18503,14 +18442,7 @@
           <w:rPr>
             <w:rFonts w:ascii="Courier New" w:hAnsi="Courier New" w:cs="Courier New"/>
           </w:rPr>
-          <w:t xml:space="preserve">  /</w:t>
-        </w:r>
-        <w:proofErr w:type="gramEnd"/>
-        <w:r>
-          <w:rPr>
-            <w:rFonts w:ascii="Courier New" w:hAnsi="Courier New" w:cs="Courier New"/>
-          </w:rPr>
-          <w:t>samsrc2/</w:t>
+          <w:t xml:space="preserve">  /samsrc2/</w:t>
         </w:r>
         <w:proofErr w:type="spellStart"/>
         <w:r>
@@ -18577,7 +18509,7 @@
           <v:shape id="_x0000_i1037" type="#_x0000_t75" style="width:75.75pt;height:52.65pt" o:ole="">
             <v:imagedata r:id="rId94" o:title=""/>
           </v:shape>
-          <o:OLEObject Type="Embed" ProgID="Package" ShapeID="_x0000_i1037" DrawAspect="Icon" ObjectID="_1660414294" r:id="rId95"/>
+          <o:OLEObject Type="Embed" ProgID="Package" ShapeID="_x0000_i1037" DrawAspect="Icon" ObjectID="_1661604815" r:id="rId95"/>
         </w:object>
       </w:r>
     </w:p>
@@ -18594,17 +18526,10 @@
     </w:p>
     <w:p/>
     <w:p>
-      <w:bookmarkStart w:id="127" w:name="_GoBack"/>
-      <w:proofErr w:type="gramStart"/>
-      <w:r>
-        <w:t>.SAM</w:t>
-      </w:r>
-      <w:proofErr w:type="gramEnd"/>
-      <w:r>
-        <w:t xml:space="preserve">    NOP3 6    NOP4 6  NALG 4   MF 0  </w:t>
-      </w:r>
-    </w:p>
-    <w:bookmarkEnd w:id="127"/>
+      <w:r>
+        <w:t xml:space="preserve">.SAM    NOP3 6    NOP4 6  NALG 4   MF 0  </w:t>
+      </w:r>
+    </w:p>
     <w:p/>
     <w:p>
       <w:r>
@@ -18615,13 +18540,8 @@
     <w:p/>
     <w:p>
       <w:r>
-        <w:t xml:space="preserve">On the other hands, some titles are in French.   RAIDEUR means STIFFNESS and MASSE </w:t>
-      </w:r>
-      <w:proofErr w:type="gramStart"/>
-      <w:r>
-        <w:t>means  MASS.</w:t>
-      </w:r>
-      <w:proofErr w:type="gramEnd"/>
+        <w:t>On the other hands, some titles are in French.   RAIDEUR means STIFFNESS and MASSE means  MASS.</w:t>
+      </w:r>
     </w:p>
     <w:p>
       <w:r>
@@ -20094,6 +20014,7 @@
     <w:lsdException w:name="HTML Sample" w:semiHidden="1" w:unhideWhenUsed="1"/>
     <w:lsdException w:name="HTML Typewriter" w:semiHidden="1" w:unhideWhenUsed="1"/>
     <w:lsdException w:name="HTML Variable" w:semiHidden="1" w:unhideWhenUsed="1"/>
+    <w:lsdException w:name="Normal Table" w:semiHidden="1" w:unhideWhenUsed="1"/>
     <w:lsdException w:name="annotation subject" w:semiHidden="1" w:unhideWhenUsed="1"/>
     <w:lsdException w:name="No List" w:semiHidden="1" w:unhideWhenUsed="1"/>
     <w:lsdException w:name="Outline List 1" w:semiHidden="1" w:unhideWhenUsed="1"/>
@@ -20139,9 +20060,11 @@
     <w:lsdException w:name="Table Subtle 1" w:semiHidden="1" w:unhideWhenUsed="1"/>
     <w:lsdException w:name="Table Subtle 2" w:semiHidden="1" w:unhideWhenUsed="1"/>
     <w:lsdException w:name="Table Web 1" w:semiHidden="1" w:unhideWhenUsed="1"/>
+    <w:lsdException w:name="Table Web 2" w:semiHidden="1" w:unhideWhenUsed="1"/>
     <w:lsdException w:name="Table Web 3" w:semiHidden="1" w:unhideWhenUsed="1"/>
     <w:lsdException w:name="Balloon Text" w:semiHidden="1" w:unhideWhenUsed="1"/>
     <w:lsdException w:name="Table Grid" w:uiPriority="39"/>
+    <w:lsdException w:name="Table Theme" w:semiHidden="1" w:unhideWhenUsed="1"/>
     <w:lsdException w:name="Placeholder Text" w:semiHidden="1"/>
     <w:lsdException w:name="No Spacing" w:uiPriority="1" w:qFormat="1"/>
     <w:lsdException w:name="Light Shading" w:uiPriority="60"/>

</xml_diff>